<commit_message>
Added possible edits to FinalReport.docx and probably useless update to CovidDeathsVsExcessMortality.twb
</commit_message>
<xml_diff>
--- a/FinalReport.docx
+++ b/FinalReport.docx
@@ -191,23 +191,13 @@
         <w:br/>
         <w:t xml:space="preserve"> </w:t>
       </w:r>
-      <w:proofErr w:type="spellStart"/>
       <w:r>
         <w:rPr>
           <w:rStyle w:val="City"/>
           <w:sz w:val="20"/>
           <w14:ligatures w14:val="standard"/>
         </w:rPr>
-        <w:t>Boulder</w:t>
-      </w:r>
-      <w:proofErr w:type="spellEnd"/>
-      <w:r>
-        <w:rPr>
-          <w:rStyle w:val="City"/>
-          <w:sz w:val="20"/>
-          <w14:ligatures w14:val="standard"/>
-        </w:rPr>
-        <w:t xml:space="preserve"> Colorado USA</w:t>
+        <w:t>Boulder Colorado USA</w:t>
       </w:r>
       <w:r>
         <w:rPr>
@@ -377,43 +367,7 @@
           <w:sz w:val="22"/>
           <w14:ligatures w14:val="standard"/>
         </w:rPr>
-        <w:t xml:space="preserve">One of the main challenges of understanding the COVID-19 pandemic is the lack of quality inputs for the number of cases and deaths experienced </w:t>
-      </w:r>
-      <w:proofErr w:type="gramStart"/>
-      <w:r>
-        <w:rPr>
-          <w:rFonts w:eastAsia="Verdana"/>
-          <w:sz w:val="22"/>
-          <w14:ligatures w14:val="standard"/>
-        </w:rPr>
-        <w:t>in a given</w:t>
-      </w:r>
-      <w:proofErr w:type="gramEnd"/>
-      <w:r>
-        <w:rPr>
-          <w:rFonts w:eastAsia="Verdana"/>
-          <w:sz w:val="22"/>
-          <w14:ligatures w14:val="standard"/>
-        </w:rPr>
-        <w:t xml:space="preserve"> population. At times, particularly early in the pandemic, testing resources were </w:t>
-      </w:r>
-      <w:proofErr w:type="gramStart"/>
-      <w:r>
-        <w:rPr>
-          <w:rFonts w:eastAsia="Verdana"/>
-          <w:sz w:val="22"/>
-          <w14:ligatures w14:val="standard"/>
-        </w:rPr>
-        <w:t>limited</w:t>
-      </w:r>
-      <w:proofErr w:type="gramEnd"/>
-      <w:r>
-        <w:rPr>
-          <w:rFonts w:eastAsia="Verdana"/>
-          <w:sz w:val="22"/>
-          <w14:ligatures w14:val="standard"/>
-        </w:rPr>
-        <w:t xml:space="preserve"> and many cases went unconfirmed. As the pandemic progressed, testing was not conducted universally, leaving an unknown number of COVID infections undiagnosed. At the same time, while deaths due to COVID are reported more reliably, this count fails to account for the second-order effects of the pandemic</w:t>
+        <w:t>One of the main challenges of understanding the COVID-19 pandemic is the lack of quality inputs for the number of cases and deaths experienced in a given population. At times, particularly early in the pandemic, testing resources were limited and many cases went unconfirmed. As the pandemic progressed, testing was not conducted universally, leaving an unknown number of COVID infections undiagnosed. At the same time, while deaths due to COVID are reported more reliably, this count fails to account for the second-order effects of the pandemic</w:t>
       </w:r>
       <w:r>
         <w:rPr>
@@ -494,12 +448,21 @@
           <w14:ligatures w14:val="standard"/>
         </w:rPr>
       </w:pPr>
+      <w:del w:id="0" w:author="Iwakura" w:date="2022-04-24T15:46:00Z">
+        <w:r>
+          <w:rPr>
+            <w:sz w:val="22"/>
+            <w14:ligatures w14:val="standard"/>
+          </w:rPr>
+          <w:delText xml:space="preserve"> </w:delText>
+        </w:r>
+      </w:del>
       <w:r>
         <w:rPr>
           <w:sz w:val="22"/>
           <w14:ligatures w14:val="standard"/>
         </w:rPr>
-        <w:t xml:space="preserve"> Could relative excess mortality rates be used to rank the success of various countries at controlling the pandemic?</w:t>
+        <w:t>Could relative excess mortality rates be used to rank the success of various countries at controlling the pandemic?</w:t>
       </w:r>
     </w:p>
     <w:p>
@@ -631,30 +594,30 @@
           <w:sz w:val="22"/>
           <w14:ligatures w14:val="standard"/>
         </w:rPr>
-        <w:t xml:space="preserve">these quantities in concert with information from COVID datasets, we were able to visualize a significant increase in excessive mortality in </w:t>
-      </w:r>
-      <w:proofErr w:type="gramStart"/>
+        <w:t xml:space="preserve">these quantities in concert with information from COVID datasets, we were able to visualize a significant increase in excessive mortality in the majority of countries in the period from 2020 to 2022. Some countries, such as Taiwan and South Korea, outperformed other countries overall as they were able to keep their excess mortality within two standard deviations of normal levels. </w:t>
+      </w:r>
       <w:r>
         <w:rPr>
           <w:sz w:val="22"/>
           <w14:ligatures w14:val="standard"/>
         </w:rPr>
-        <w:t>the majority of</w:t>
-      </w:r>
-      <w:proofErr w:type="gramEnd"/>
+        <w:t xml:space="preserve">Total excess mortality globally outstripped reported COVID deaths, indicating that </w:t>
+      </w:r>
+      <w:ins w:id="1" w:author="Iwakura" w:date="2022-04-24T15:48:00Z">
+        <w:r>
+          <w:rPr>
+            <w:sz w:val="22"/>
+            <w14:ligatures w14:val="standard"/>
+          </w:rPr>
+          <w:t xml:space="preserve">either </w:t>
+        </w:r>
+      </w:ins>
       <w:r>
         <w:rPr>
           <w:sz w:val="22"/>
           <w14:ligatures w14:val="standard"/>
         </w:rPr>
-        <w:t xml:space="preserve"> countries in the period from 2020 to 2022. Some countries, such as Taiwan and South Korea, outperformed other countries overall as they were able to keep their excess mortality within two standard deviations of normal levels. </w:t>
-      </w:r>
-      <w:r>
-        <w:rPr>
-          <w:sz w:val="22"/>
-          <w14:ligatures w14:val="standard"/>
-        </w:rPr>
-        <w:t>Total excess mortality globally outstripped reported COVID deaths, indicating that second-order mortality increased along with COVID or that deaths attributed to COVID did not fully account for all COVID deaths. Finally, we found a positive correlation between excess mortality and the stringency of public health measures. This correlation diminished in the weeks following the implementation of such measures, possibly indicating effectiveness over time.</w:t>
+        <w:t>second-order mortality increased along with COVID or that deaths attributed to COVID did not fully account for all COVID deaths. Finally, we found a positive correlation between excess mortality and the stringency of public health measures. This correlation diminished in the weeks following the implementation of such measures, possibly indicating effectiveness over time.</w:t>
       </w:r>
       <w:r>
         <w:rPr>
@@ -722,39 +685,7 @@
           <w:sz w:val="22"/>
           <w14:ligatures w14:val="standard"/>
         </w:rPr>
-        <w:t xml:space="preserve">Applied </w:t>
-      </w:r>
-      <w:proofErr w:type="spellStart"/>
-      <w:r>
-        <w:rPr>
-          <w:sz w:val="22"/>
-          <w14:ligatures w14:val="standard"/>
-        </w:rPr>
-        <w:t>computing~Life</w:t>
-      </w:r>
-      <w:proofErr w:type="spellEnd"/>
-      <w:r>
-        <w:rPr>
-          <w:sz w:val="22"/>
-          <w14:ligatures w14:val="standard"/>
-        </w:rPr>
-        <w:t xml:space="preserve"> and medical </w:t>
-      </w:r>
-      <w:proofErr w:type="spellStart"/>
-      <w:r>
-        <w:rPr>
-          <w:sz w:val="22"/>
-          <w14:ligatures w14:val="standard"/>
-        </w:rPr>
-        <w:t>sciences~Health</w:t>
-      </w:r>
-      <w:proofErr w:type="spellEnd"/>
-      <w:r>
-        <w:rPr>
-          <w:sz w:val="22"/>
-          <w14:ligatures w14:val="standard"/>
-        </w:rPr>
-        <w:t xml:space="preserve"> care information systems</w:t>
+        <w:t>Applied computing~Life and medical sciences~Health care information systems</w:t>
       </w:r>
     </w:p>
     <w:p>
@@ -929,10 +860,18 @@
       </w:pPr>
       <w:r>
         <w:lastRenderedPageBreak/>
-        <w:t>When a global pandemic hits, there are many questions to answer</w:t>
-      </w:r>
-      <w:r>
-        <w:t xml:space="preserve"> and few clear answers. At the most basic level, there is debate in society over a question as simple as “Have people died as a result of the COVID-19 Pandemic?” The pandemic has disrupted society on myriad levels as governments and people make attempts to control the fallout from the pandemic. Using COVID datasets and a derivation of excess mortality, we have attempted to answer five key questions:</w:t>
+        <w:t xml:space="preserve">When a global pandemic hits, there are many questions </w:t>
+      </w:r>
+      <w:del w:id="2" w:author="Iwakura" w:date="2022-04-24T15:49:00Z">
+        <w:r>
+          <w:delText>to answer</w:delText>
+        </w:r>
+        <w:r>
+          <w:delText xml:space="preserve"> </w:delText>
+        </w:r>
+      </w:del>
+      <w:r>
+        <w:t>and few clear answers. At the most basic level, there is debate in society over a question as simple as “Have people died as a result of the COVID-19 Pandemic?” The pandemic has disrupted society on myriad levels as governments and people make attempts to control the fallout from the pandemic. Using COVID datasets and a derivation of excess mortality, we have attempted to answer five key questions:</w:t>
       </w:r>
     </w:p>
     <w:p>
@@ -1117,35 +1056,29 @@
         <w:rPr>
           <w:rStyle w:val="Label"/>
         </w:rPr>
-        <w:t xml:space="preserve">A substantial amount of research has been done </w:t>
-      </w:r>
-      <w:proofErr w:type="gramStart"/>
+        <w:t xml:space="preserve">A substantial amount of research has been done in regards to the pandemic’s effects on mortality rates. Unfortunately, factors such as availability of testing supplies and political influences on public health messaging </w:t>
+      </w:r>
+      <w:del w:id="3" w:author="Iwakura" w:date="2022-04-24T15:51:00Z">
+        <w:r>
+          <w:rPr>
+            <w:rStyle w:val="Label"/>
+          </w:rPr>
+          <w:delText>result in</w:delText>
+        </w:r>
+      </w:del>
+      <w:ins w:id="4" w:author="Iwakura" w:date="2022-04-24T15:51:00Z">
+        <w:r>
+          <w:rPr>
+            <w:rStyle w:val="Label"/>
+          </w:rPr>
+          <w:t>lead to</w:t>
+        </w:r>
+      </w:ins>
       <w:r>
         <w:rPr>
           <w:rStyle w:val="Label"/>
         </w:rPr>
-        <w:t>in regards to</w:t>
-      </w:r>
-      <w:proofErr w:type="gramEnd"/>
-      <w:r>
-        <w:rPr>
-          <w:rStyle w:val="Label"/>
-        </w:rPr>
-        <w:t xml:space="preserve"> the pandemic’s effects on mortality rates. Unfortunately, factors such as availability of testing supplies and political influences on public health messaging result in substantial differences between countries and subregions in reporting deaths as attributable to COVID-19 [2, 3, 6]. As a result of these differences public health research has often focused on a different metric: excess mortality, which refers to the number of deaths occurring over and above predicted mortality rates for a population [4]. The variation between reported COVID-19 mortality and excess mortality rates can be staggering: one example country reported 300,000 COVID-19 deaths but had over one million projected deaths over and above expected baseline mortality rates [6]. </w:t>
-      </w:r>
-      <w:proofErr w:type="gramStart"/>
-      <w:r>
-        <w:rPr>
-          <w:rStyle w:val="Label"/>
-        </w:rPr>
-        <w:t>The majority of</w:t>
-      </w:r>
-      <w:proofErr w:type="gramEnd"/>
-      <w:r>
-        <w:rPr>
-          <w:rStyle w:val="Label"/>
-        </w:rPr>
-        <w:t xml:space="preserve"> prior work focuses on either total excess mortality, a value that is relatively easier to state with confidence, or excess mortality directly attributable to COVID-19.</w:t>
+        <w:t xml:space="preserve"> substantial differences between countries and subregions in reporting deaths as attributable to COVID-19 [2, 3, 6]. As a result of these differences public health research has often focused on a different metric: excess mortality, which refers to the number of deaths occurring over and above predicted mortality rates for a population [4]. The variation between reported COVID-19 mortality and excess mortality rates can be staggering: one example country reported 300,000 COVID-19 deaths but had over one million projected deaths over and above expected baseline mortality rates [6]. The majority of prior work focuses on either total excess mortality, a value that is relatively easier to state with confidence, or excess mortality directly attributable to COVID-19.</w:t>
       </w:r>
     </w:p>
     <w:p>
@@ -1159,42 +1092,36 @@
         <w:rPr>
           <w:rStyle w:val="Label"/>
         </w:rPr>
-        <w:t xml:space="preserve">Predicted mortality rates establish a baseline upon which to compare mortality rates during the pandemic. The four-year period between 2015-2019 is commonly used to create these predicted </w:t>
-      </w:r>
-      <w:proofErr w:type="gramStart"/>
+        <w:t xml:space="preserve">Predicted mortality rates establish a baseline upon which to compare mortality rates during the pandemic. The four-year period between 2015-2019 is commonly </w:t>
+      </w:r>
       <w:r>
         <w:rPr>
           <w:rStyle w:val="Label"/>
         </w:rPr>
-        <w:t>rates[</w:t>
-      </w:r>
-      <w:proofErr w:type="gramEnd"/>
+        <w:lastRenderedPageBreak/>
+        <w:t xml:space="preserve">used to create these predicted rates[6, 4, </w:t>
+      </w:r>
+      <w:del w:id="5" w:author="Iwakura" w:date="2022-04-24T15:43:00Z">
+        <w:r>
+          <w:rPr>
+            <w:rStyle w:val="Label"/>
+          </w:rPr>
+          <w:delText>9</w:delText>
+        </w:r>
+      </w:del>
+      <w:ins w:id="6" w:author="Iwakura" w:date="2022-04-24T15:43:00Z">
+        <w:r>
+          <w:rPr>
+            <w:rStyle w:val="Label"/>
+          </w:rPr>
+          <w:t>8</w:t>
+        </w:r>
+      </w:ins>
       <w:r>
         <w:rPr>
           <w:rStyle w:val="Label"/>
         </w:rPr>
-        <w:t xml:space="preserve">6, 4, 9], though </w:t>
-      </w:r>
-      <w:r>
-        <w:rPr>
-          <w:rStyle w:val="Label"/>
-        </w:rPr>
-        <w:lastRenderedPageBreak/>
-        <w:t xml:space="preserve">some models opt to use different periods for a variety of reasons[2, 4, 5]. One of the primary challenges in creating an accurate baseline is the presence of non-pandemic-related factors that affect mortality rates. Changes in population demographics such as age can exhibit a powerful effect on actual </w:t>
-      </w:r>
-      <w:proofErr w:type="gramStart"/>
-      <w:r>
-        <w:rPr>
-          <w:rStyle w:val="Label"/>
-        </w:rPr>
-        <w:t>mortality[</w:t>
-      </w:r>
-      <w:proofErr w:type="gramEnd"/>
-      <w:r>
-        <w:rPr>
-          <w:rStyle w:val="Label"/>
-        </w:rPr>
-        <w:t>1].</w:t>
+        <w:t>], though some models opt to use different periods for a variety of reasons[2, 4, 5]. One of the primary challenges in creating an accurate baseline is the presence of non-pandemic-related factors that affect mortality rates. Changes in population demographics such as age can exhibit a powerful effect on actual mortality[1].</w:t>
       </w:r>
     </w:p>
     <w:p>
@@ -1208,22 +1135,60 @@
         <w:rPr>
           <w:rStyle w:val="Label"/>
         </w:rPr>
-        <w:t xml:space="preserve">One article in particular, </w:t>
-      </w:r>
-      <w:proofErr w:type="gramStart"/>
+        <w:t>One article in particular, What has happened to non-COVID mortality during the pandemic?[</w:t>
+      </w:r>
+      <w:del w:id="7" w:author="Iwakura" w:date="2022-04-24T15:43:00Z">
+        <w:r>
+          <w:rPr>
+            <w:rStyle w:val="Label"/>
+          </w:rPr>
+          <w:delText>8</w:delText>
+        </w:r>
+      </w:del>
+      <w:ins w:id="8" w:author="Iwakura" w:date="2022-04-24T15:43:00Z">
+        <w:r>
+          <w:rPr>
+            <w:rStyle w:val="Label"/>
+          </w:rPr>
+          <w:t>7</w:t>
+        </w:r>
+      </w:ins>
       <w:r>
         <w:rPr>
           <w:rStyle w:val="Label"/>
         </w:rPr>
-        <w:t>What</w:t>
-      </w:r>
-      <w:proofErr w:type="gramEnd"/>
+        <w:t xml:space="preserve">], does seek to address </w:t>
+      </w:r>
+      <w:del w:id="9" w:author="Iwakura" w:date="2022-04-24T15:43:00Z">
+        <w:r>
+          <w:rPr>
+            <w:rStyle w:val="Label"/>
+          </w:rPr>
+          <w:delText>the same basic question that our project is focused on</w:delText>
+        </w:r>
+      </w:del>
+      <w:ins w:id="10" w:author="Iwakura" w:date="2022-04-24T15:43:00Z">
+        <w:r>
+          <w:rPr>
+            <w:rStyle w:val="Label"/>
+          </w:rPr>
+          <w:t>that challenge</w:t>
+        </w:r>
+      </w:ins>
       <w:r>
         <w:rPr>
           <w:rStyle w:val="Label"/>
         </w:rPr>
-        <w:t xml:space="preserve"> has happened to non-COVID mortality during the pandemic?[8], does seek to address the same basic question that our project is focused on. While the scope of said article is restricted solely to the United Kingdom, it does provide a possible roadmap for our own inquiries. Another (admittedly pre-print) article presents a possibility for teasing out changes in specific non-COVID-19 mortality types by projecting current mortality rate subtype units in lieu of local units [7].</w:t>
-      </w:r>
+        <w:t xml:space="preserve">. While the scope of said article is restricted solely to the United Kingdom, it does provide a possible roadmap for our own inquiries. </w:t>
+      </w:r>
+      <w:del w:id="11" w:author="Iwakura" w:date="2022-04-24T15:43:00Z">
+        <w:r>
+          <w:rPr>
+            <w:rStyle w:val="Label"/>
+          </w:rPr>
+          <w:delText>Another (admittedly pre-print) article presents a possibility for teasing out changes in specific non-COVID-19 mortality types by projecting current mortality rate subtype units in lieu of local units [7].</w:delText>
+        </w:r>
+      </w:del>
     </w:p>
     <w:p>
       <w:pPr>
@@ -1314,9 +1279,11 @@
           <w:t>https://ourworldindata.org/explorers/coronavirus-data-explorer</w:t>
         </w:r>
       </w:hyperlink>
-      <w:r>
-        <w:t xml:space="preserve"> </w:t>
-      </w:r>
+      <w:del w:id="12" w:author="Iwakura" w:date="2022-04-24T15:52:00Z">
+        <w:r>
+          <w:delText xml:space="preserve"> </w:delText>
+        </w:r>
+      </w:del>
       <w:r>
         <w:t>, and COVID-19 Stringency Index which contains time series information on countries and the stringency of their policies regarding the pandemic</w:t>
       </w:r>
@@ -2517,11 +2484,9 @@
             <w:pPr>
               <w:pStyle w:val="AckPara"/>
             </w:pPr>
-            <w:proofErr w:type="spellStart"/>
             <w:r>
               <w:t>CountryCode</w:t>
             </w:r>
-            <w:proofErr w:type="spellEnd"/>
           </w:p>
         </w:tc>
         <w:tc>
@@ -2898,15 +2863,11 @@
               <w:pStyle w:val="AckPara"/>
             </w:pPr>
             <w:r>
-              <w:t xml:space="preserve"># </w:t>
+              <w:t xml:space="preserve"># of deaths age 0 to 14 (float due to </w:t>
             </w:r>
-            <w:proofErr w:type="gramStart"/>
             <w:r>
-              <w:t>of</w:t>
-            </w:r>
-            <w:proofErr w:type="gramEnd"/>
-            <w:r>
-              <w:t xml:space="preserve"> deaths age 0 to 14 (float due to transforming input data)</w:t>
+              <w:lastRenderedPageBreak/>
+              <w:t>transforming input data)</w:t>
             </w:r>
           </w:p>
         </w:tc>
@@ -2987,15 +2948,7 @@
               <w:pStyle w:val="AckPara"/>
             </w:pPr>
             <w:r>
-              <w:t xml:space="preserve"># </w:t>
-            </w:r>
-            <w:proofErr w:type="gramStart"/>
-            <w:r>
-              <w:t>of</w:t>
-            </w:r>
-            <w:proofErr w:type="gramEnd"/>
-            <w:r>
-              <w:t xml:space="preserve"> deaths age 15 to 64 (float due to transforming input data)</w:t>
+              <w:t># of deaths age 15 to 64 (float due to transforming input data)</w:t>
             </w:r>
           </w:p>
         </w:tc>
@@ -3075,15 +3028,7 @@
               <w:pStyle w:val="AckPara"/>
             </w:pPr>
             <w:r>
-              <w:t xml:space="preserve"># </w:t>
-            </w:r>
-            <w:proofErr w:type="gramStart"/>
-            <w:r>
-              <w:t>of</w:t>
-            </w:r>
-            <w:proofErr w:type="gramEnd"/>
-            <w:r>
-              <w:t xml:space="preserve"> deaths age 65 to 74 (float due to transforming input data)</w:t>
+              <w:t># of deaths age 65 to 74 (float due to transforming input data)</w:t>
             </w:r>
           </w:p>
         </w:tc>
@@ -3163,15 +3108,7 @@
               <w:pStyle w:val="AckPara"/>
             </w:pPr>
             <w:r>
-              <w:t xml:space="preserve"># </w:t>
-            </w:r>
-            <w:proofErr w:type="gramStart"/>
-            <w:r>
-              <w:t>of</w:t>
-            </w:r>
-            <w:proofErr w:type="gramEnd"/>
-            <w:r>
-              <w:t xml:space="preserve"> deaths age 75 to 84 (float due to transforming input data)</w:t>
+              <w:t># of deaths age 75 to 84 (float due to transforming input data)</w:t>
             </w:r>
           </w:p>
         </w:tc>
@@ -3251,15 +3188,7 @@
               <w:pStyle w:val="AckPara"/>
             </w:pPr>
             <w:r>
-              <w:t xml:space="preserve"># </w:t>
-            </w:r>
-            <w:proofErr w:type="gramStart"/>
-            <w:r>
-              <w:t>of</w:t>
-            </w:r>
-            <w:proofErr w:type="gramEnd"/>
-            <w:r>
-              <w:t xml:space="preserve"> deaths age 85+</w:t>
+              <w:t># of deaths age 85+</w:t>
             </w:r>
           </w:p>
         </w:tc>
@@ -3286,11 +3215,9 @@
             <w:pPr>
               <w:pStyle w:val="AckPara"/>
             </w:pPr>
-            <w:proofErr w:type="spellStart"/>
             <w:r>
               <w:t>DTotal</w:t>
             </w:r>
-            <w:proofErr w:type="spellEnd"/>
           </w:p>
         </w:tc>
         <w:tc>
@@ -3478,11 +3405,9 @@
             <w:pPr>
               <w:pStyle w:val="AckPara"/>
             </w:pPr>
-            <w:proofErr w:type="spellStart"/>
             <w:r>
               <w:t>iso_code</w:t>
             </w:r>
-            <w:proofErr w:type="spellEnd"/>
           </w:p>
         </w:tc>
         <w:tc>
@@ -3640,11 +3565,9 @@
             <w:pPr>
               <w:pStyle w:val="AckPara"/>
             </w:pPr>
-            <w:proofErr w:type="spellStart"/>
             <w:r>
               <w:t>total_cases</w:t>
             </w:r>
-            <w:proofErr w:type="spellEnd"/>
           </w:p>
         </w:tc>
         <w:tc>
@@ -3722,11 +3645,9 @@
             <w:pPr>
               <w:pStyle w:val="AckPara"/>
             </w:pPr>
-            <w:proofErr w:type="spellStart"/>
             <w:r>
               <w:t>new_cases</w:t>
             </w:r>
-            <w:proofErr w:type="spellEnd"/>
           </w:p>
         </w:tc>
         <w:tc>
@@ -3804,11 +3725,9 @@
             <w:pPr>
               <w:pStyle w:val="AckPara"/>
             </w:pPr>
-            <w:proofErr w:type="spellStart"/>
             <w:r>
               <w:t>total_deaths</w:t>
             </w:r>
-            <w:proofErr w:type="spellEnd"/>
           </w:p>
         </w:tc>
         <w:tc>
@@ -3886,11 +3805,9 @@
             <w:pPr>
               <w:pStyle w:val="AckPara"/>
             </w:pPr>
-            <w:proofErr w:type="spellStart"/>
             <w:r>
               <w:t>new_deaths</w:t>
             </w:r>
-            <w:proofErr w:type="spellEnd"/>
           </w:p>
         </w:tc>
         <w:tc>
@@ -3968,11 +3885,9 @@
             <w:pPr>
               <w:pStyle w:val="AckPara"/>
             </w:pPr>
-            <w:proofErr w:type="spellStart"/>
             <w:r>
               <w:t>total_cases_per_million</w:t>
             </w:r>
-            <w:proofErr w:type="spellEnd"/>
           </w:p>
         </w:tc>
         <w:tc>
@@ -4022,13 +3937,8 @@
             <w:pPr>
               <w:pStyle w:val="AckPara"/>
             </w:pPr>
-            <w:proofErr w:type="spellStart"/>
             <w:r>
-              <w:t>total_cases</w:t>
-            </w:r>
-            <w:proofErr w:type="spellEnd"/>
-            <w:r>
-              <w:t xml:space="preserve"> per million</w:t>
+              <w:t>total_cases per million</w:t>
             </w:r>
           </w:p>
         </w:tc>
@@ -4055,11 +3965,9 @@
             <w:pPr>
               <w:pStyle w:val="AckPara"/>
             </w:pPr>
-            <w:proofErr w:type="spellStart"/>
             <w:r>
               <w:t>new_cases_per_million</w:t>
             </w:r>
-            <w:proofErr w:type="spellEnd"/>
           </w:p>
         </w:tc>
         <w:tc>
@@ -4109,13 +4017,8 @@
             <w:pPr>
               <w:pStyle w:val="AckPara"/>
             </w:pPr>
-            <w:proofErr w:type="spellStart"/>
             <w:r>
-              <w:t>New_cases</w:t>
-            </w:r>
-            <w:proofErr w:type="spellEnd"/>
-            <w:r>
-              <w:t xml:space="preserve"> per million</w:t>
+              <w:t>New_cases per million</w:t>
             </w:r>
           </w:p>
         </w:tc>
@@ -4142,11 +4045,9 @@
             <w:pPr>
               <w:pStyle w:val="AckPara"/>
             </w:pPr>
-            <w:proofErr w:type="spellStart"/>
             <w:r>
               <w:t>hops_patients</w:t>
             </w:r>
-            <w:proofErr w:type="spellEnd"/>
           </w:p>
         </w:tc>
         <w:tc>
@@ -4578,14 +4479,12 @@
                 <w:rStyle w:val="Label"/>
               </w:rPr>
             </w:pPr>
-            <w:proofErr w:type="spellStart"/>
             <w:r>
               <w:rPr>
                 <w:rStyle w:val="Label"/>
               </w:rPr>
               <w:t>stringency_index</w:t>
             </w:r>
-            <w:proofErr w:type="spellEnd"/>
           </w:p>
         </w:tc>
         <w:tc>
@@ -4651,7 +4550,14 @@
         <w:rPr>
           <w:rStyle w:val="Label"/>
         </w:rPr>
-        <w:t>school closures; workplace closures; cancellation of public events; restrictions on public gatherings; closures of public transport; stay-at-home requirements; public information campaigns; restrictions on internal movements; and international travel controls.</w:t>
+        <w:t xml:space="preserve">school closures; workplace closures; cancellation of public events; restrictions on public gatherings; closures of public transport; stay-at-home requirements; public information campaigns; </w:t>
+      </w:r>
+      <w:r>
+        <w:rPr>
+          <w:rStyle w:val="Label"/>
+        </w:rPr>
+        <w:lastRenderedPageBreak/>
+        <w:t>restrictions on internal movements; and international travel controls.</w:t>
       </w:r>
     </w:p>
     <w:p>
@@ -4665,7 +4571,6 @@
         <w:rPr>
           <w:rStyle w:val="Label"/>
         </w:rPr>
-        <w:lastRenderedPageBreak/>
         <w:t>COVID-19 Vaccination Dataset</w:t>
       </w:r>
     </w:p>
@@ -4818,14 +4723,12 @@
                 <w:rStyle w:val="Label"/>
               </w:rPr>
             </w:pPr>
-            <w:proofErr w:type="spellStart"/>
             <w:r>
               <w:rPr>
                 <w:rStyle w:val="Label"/>
               </w:rPr>
               <w:t>iso_code</w:t>
             </w:r>
-            <w:proofErr w:type="spellEnd"/>
           </w:p>
         </w:tc>
         <w:tc>
@@ -4938,19 +4841,11 @@
                 <w:rStyle w:val="Label"/>
               </w:rPr>
             </w:pPr>
-            <w:proofErr w:type="spellStart"/>
             <w:r>
               <w:rPr>
                 <w:rStyle w:val="Label"/>
               </w:rPr>
-              <w:t>People_fully</w:t>
-            </w:r>
-            <w:proofErr w:type="spellEnd"/>
-            <w:r>
-              <w:rPr>
-                <w:rStyle w:val="Label"/>
-              </w:rPr>
-              <w:t>_</w:t>
+              <w:t>People_fully_</w:t>
             </w:r>
           </w:p>
           <w:p>
@@ -5077,21 +4972,7 @@
         <w:rPr>
           <w:rStyle w:val="Label"/>
         </w:rPr>
-        <w:t xml:space="preserve">Python with Pandas and </w:t>
-      </w:r>
-      <w:proofErr w:type="spellStart"/>
-      <w:r>
-        <w:rPr>
-          <w:rStyle w:val="Label"/>
-        </w:rPr>
-        <w:t>numpy</w:t>
-      </w:r>
-      <w:proofErr w:type="spellEnd"/>
-      <w:r>
-        <w:rPr>
-          <w:rStyle w:val="Label"/>
-        </w:rPr>
-        <w:t xml:space="preserve"> libraries</w:t>
+        <w:t>Python with Pandas and numpy libraries</w:t>
       </w:r>
     </w:p>
     <w:p>
@@ -5114,55 +4995,7 @@
         </w:numPr>
       </w:pPr>
       <w:r>
-        <w:t xml:space="preserve">Retained only the following attributes: country, date, </w:t>
-      </w:r>
-      <w:proofErr w:type="spellStart"/>
-      <w:r>
-        <w:t>total_cases</w:t>
-      </w:r>
-      <w:proofErr w:type="spellEnd"/>
-      <w:r>
-        <w:t xml:space="preserve">, </w:t>
-      </w:r>
-      <w:proofErr w:type="spellStart"/>
-      <w:r>
-        <w:t>new_cases</w:t>
-      </w:r>
-      <w:proofErr w:type="spellEnd"/>
-      <w:r>
-        <w:t xml:space="preserve">, </w:t>
-      </w:r>
-      <w:proofErr w:type="spellStart"/>
-      <w:r>
-        <w:t>total_deaths</w:t>
-      </w:r>
-      <w:proofErr w:type="spellEnd"/>
-      <w:r>
-        <w:t xml:space="preserve">, </w:t>
-      </w:r>
-      <w:proofErr w:type="spellStart"/>
-      <w:r>
-        <w:t>new_deaths</w:t>
-      </w:r>
-      <w:proofErr w:type="spellEnd"/>
-      <w:r>
-        <w:t xml:space="preserve">, </w:t>
-      </w:r>
-      <w:proofErr w:type="spellStart"/>
-      <w:r>
-        <w:t>total_cases_per_million</w:t>
-      </w:r>
-      <w:proofErr w:type="spellEnd"/>
-      <w:r>
-        <w:t xml:space="preserve">, </w:t>
-      </w:r>
-      <w:proofErr w:type="spellStart"/>
-      <w:r>
-        <w:t>hosp_patients</w:t>
-      </w:r>
-      <w:proofErr w:type="spellEnd"/>
-      <w:r>
-        <w:t>, and population</w:t>
+        <w:t>Retained only the following attributes: country, date, total_cases, new_cases, total_deaths, new_deaths, total_cases_per_million, hosp_patients, and population</w:t>
       </w:r>
     </w:p>
     <w:p>
@@ -5174,15 +5007,7 @@
         </w:numPr>
       </w:pPr>
       <w:r>
-        <w:t xml:space="preserve">Dataset was resampled from daily to weekly data. “New” columns were </w:t>
-      </w:r>
-      <w:proofErr w:type="gramStart"/>
-      <w:r>
-        <w:t>summed</w:t>
-      </w:r>
-      <w:proofErr w:type="gramEnd"/>
-      <w:r>
-        <w:t xml:space="preserve"> and “Total” columns were retained as the first value in each week.</w:t>
+        <w:t>Dataset was resampled from daily to weekly data. “New” columns were summed and “Total” columns were retained as the first value in each week.</w:t>
       </w:r>
     </w:p>
     <w:p>
@@ -5226,13 +5051,8 @@
         </w:numPr>
       </w:pPr>
       <w:r>
-        <w:t xml:space="preserve">Retained only the following attributes: country, week, year, </w:t>
-      </w:r>
-      <w:proofErr w:type="spellStart"/>
-      <w:r>
-        <w:t>DTotal</w:t>
-      </w:r>
-      <w:proofErr w:type="spellEnd"/>
+        <w:t>Retained only the following attributes: country, week, year, DTotal</w:t>
+      </w:r>
     </w:p>
     <w:p>
       <w:pPr>
@@ -5255,15 +5075,7 @@
         </w:numPr>
       </w:pPr>
       <w:r>
-        <w:t xml:space="preserve">Great Britain data, split into England and Wales, Scotland, and Northern Ireland categories, was combined, summing the </w:t>
-      </w:r>
-      <w:proofErr w:type="spellStart"/>
-      <w:r>
-        <w:t>DTotal</w:t>
-      </w:r>
-      <w:proofErr w:type="spellEnd"/>
-      <w:r>
-        <w:t>. Years prior to 2015 were eliminated due to missing information for Scotland and Northern Ireland in those ranges.</w:t>
+        <w:t>Great Britain data, split into England and Wales, Scotland, and Northern Ireland categories, was combined, summing the DTotal. Years prior to 2015 were eliminated due to missing information for Scotland and Northern Ireland in those ranges.</w:t>
       </w:r>
     </w:p>
     <w:p>
@@ -5295,15 +5107,7 @@
         </w:numPr>
       </w:pPr>
       <w:r>
-        <w:t xml:space="preserve">Because we only have stringency index data from the beginning of the pandemic, another </w:t>
-      </w:r>
-      <w:proofErr w:type="spellStart"/>
-      <w:r>
-        <w:t>dataframe</w:t>
-      </w:r>
-      <w:proofErr w:type="spellEnd"/>
-      <w:r>
-        <w:t xml:space="preserve"> was made from the previously merged and cleaned datasets.</w:t>
+        <w:t>Because we only have stringency index data from the beginning of the pandemic, another dataframe was made from the previously merged and cleaned datasets.</w:t>
       </w:r>
     </w:p>
     <w:p>
@@ -5333,15 +5137,7 @@
         <w:t>Day column</w:t>
       </w:r>
       <w:r>
-        <w:t xml:space="preserve"> converted to a datetime datatype, </w:t>
-      </w:r>
-      <w:proofErr w:type="gramStart"/>
-      <w:r>
-        <w:t>in order to</w:t>
-      </w:r>
-      <w:proofErr w:type="gramEnd"/>
-      <w:r>
-        <w:t xml:space="preserve"> pull the week number and year.</w:t>
+        <w:t xml:space="preserve"> converted to a datetime datatype, in order to pull the week number and year.</w:t>
       </w:r>
     </w:p>
     <w:p>
@@ -5397,23 +5193,7 @@
         <w:t xml:space="preserve">Though no formal data warehouse was established, two techniques were borrowed from the </w:t>
       </w:r>
       <w:r>
-        <w:t xml:space="preserve">data warehouse scheme. First, aggregating the COVID datasets from daily data to weekly data was a form of drill-up. This allowed us to combine rows into a less granular form </w:t>
-      </w:r>
-      <w:proofErr w:type="gramStart"/>
-      <w:r>
-        <w:t>in order to</w:t>
-      </w:r>
-      <w:proofErr w:type="gramEnd"/>
-      <w:r>
-        <w:t xml:space="preserve"> match the HMD dataset. In addition, the aggregation had the effect of smoothing the data without a loss of fidelity. Secondly, use of Tableau as a tool allowed a much more efficient method of manipulating and filtering data from the datasets than could be accomplished by hand or through python, our </w:t>
-      </w:r>
-      <w:proofErr w:type="gramStart"/>
-      <w:r>
-        <w:t>principle</w:t>
-      </w:r>
-      <w:proofErr w:type="gramEnd"/>
-      <w:r>
-        <w:t xml:space="preserve"> tool for queries and manipulations. A good example of this was the initial plot of normalized excess mortality by country. </w:t>
+        <w:t xml:space="preserve">data warehouse scheme. First, aggregating the COVID datasets from daily data to weekly data was a form of drill-up. This allowed us to combine rows into a less granular form in order to match the HMD dataset. In addition, the aggregation had the effect of smoothing the data without a loss of fidelity. Secondly, use of Tableau as a tool allowed a much more efficient method of manipulating and filtering data from the datasets than could be accomplished by hand or through python, our principle tool for queries and manipulations. A good example of this was the initial plot of normalized excess mortality by country. </w:t>
       </w:r>
     </w:p>
     <w:p>
@@ -5515,11 +5295,9 @@
       <w:pPr>
         <w:pStyle w:val="AckPara"/>
       </w:pPr>
-      <w:proofErr w:type="gramStart"/>
       <w:r>
         <w:t>At a glance</w:t>
       </w:r>
-      <w:proofErr w:type="gramEnd"/>
       <w:r>
         <w:t xml:space="preserve"> (see figure 1)</w:t>
       </w:r>
@@ -5566,23 +5344,7 @@
         <w:pStyle w:val="AckPara"/>
       </w:pPr>
       <w:r>
-        <w:t xml:space="preserve">For both weekly deaths and weekly new cases, a moving average was computed by taking the mean of the nearest seven weeks </w:t>
-      </w:r>
-      <w:proofErr w:type="gramStart"/>
-      <w:r>
-        <w:t>in order to</w:t>
-      </w:r>
-      <w:proofErr w:type="gramEnd"/>
-      <w:r>
-        <w:t xml:space="preserve"> smooth the data and reduce the effects of random variation. Using the smoothed weekly death average for each individual week (e.g., week 1 of all years, week 2 of all years, etc.) we made a linear regression model based on ordinary least squares for each country to predict the number of expected deaths for each combination of week number and year. This was performed by week number to account for cyclical mortality rates that tend to </w:t>
-      </w:r>
-      <w:proofErr w:type="gramStart"/>
-      <w:r>
-        <w:t>rise</w:t>
-      </w:r>
-      <w:proofErr w:type="gramEnd"/>
-      <w:r>
-        <w:t xml:space="preserve"> and fall based on time of the year.</w:t>
+        <w:t>For both weekly deaths and weekly new cases, a moving average was computed by taking the mean of the nearest seven weeks in order to smooth the data and reduce the effects of random variation. Using the smoothed weekly death average for each individual week (e.g., week 1 of all years, week 2 of all years, etc.) we made a linear regression model based on ordinary least squares for each country to predict the number of expected deaths for each combination of week number and year. This was performed by week number to account for cyclical mortality rates that tend to rise and fall based on time of the year.</w:t>
       </w:r>
     </w:p>
     <w:p>
@@ -5606,15 +5368,7 @@
         <w:pStyle w:val="AckPara"/>
       </w:pPr>
       <w:r>
-        <w:t xml:space="preserve">To normalize for population and better compare between countries, we divided excess mortality by population to create the </w:t>
-      </w:r>
-      <w:proofErr w:type="spellStart"/>
-      <w:r>
-        <w:t>em_per_capita</w:t>
-      </w:r>
-      <w:proofErr w:type="spellEnd"/>
-      <w:r>
-        <w:t xml:space="preserve"> attribute. We further normalized this measure by performing a min-max normalization across all countries.</w:t>
+        <w:t>To normalize for population and better compare between countries, we divided excess mortality by population to create the em_per_capita attribute. We further normalized this measure by performing a min-max normalization across all countries.</w:t>
       </w:r>
     </w:p>
     <w:p>
@@ -5622,23 +5376,7 @@
         <w:pStyle w:val="AckPara"/>
       </w:pPr>
       <w:r>
-        <w:t xml:space="preserve">To check these results, we placed the per capita excess mortality rates for all years prior to 2020 into a normal distribution using the </w:t>
-      </w:r>
-      <w:proofErr w:type="spellStart"/>
-      <w:r>
-        <w:t>statsmodel</w:t>
-      </w:r>
-      <w:proofErr w:type="spellEnd"/>
-      <w:r>
-        <w:t xml:space="preserve"> library. This allowed us to compute the standard deviation </w:t>
-      </w:r>
-      <w:proofErr w:type="gramStart"/>
-      <w:r>
-        <w:t>in order to</w:t>
-      </w:r>
-      <w:proofErr w:type="gramEnd"/>
-      <w:r>
-        <w:t xml:space="preserve"> evaluate the null hypothesis against the hypothesis that </w:t>
+        <w:t xml:space="preserve">To check these results, we placed the per capita excess mortality rates for all years prior to 2020 into a normal distribution using the statsmodel library. This allowed us to compute the standard deviation in order to evaluate the null hypothesis against the hypothesis that </w:t>
       </w:r>
       <w:r>
         <w:t>excess mortality rates had increased from 2020 to 2022 during the pandemic.</w:t>
@@ -5652,21 +5390,13 @@
         <w:t>Visualizations were a powerful tool as we evaluated the significance of our work and interrogated the correlation between our data parameters.</w:t>
       </w:r>
       <w:r>
-        <w:t xml:space="preserve"> Comparisons were made quickly and efficiently </w:t>
-      </w:r>
-      <w:proofErr w:type="gramStart"/>
-      <w:r>
-        <w:t>between</w:t>
+        <w:t xml:space="preserve"> Comparisons were made quickly and efficiently between</w:t>
       </w:r>
       <w:r>
         <w:t xml:space="preserve">  </w:t>
       </w:r>
       <w:r>
-        <w:t>countries</w:t>
-      </w:r>
-      <w:proofErr w:type="gramEnd"/>
-      <w:r>
-        <w:t>, between reported COVID deaths and overall excess mortality, and between predictors to assess the correlation between various inputs.</w:t>
+        <w:t>countries, between reported COVID deaths and overall excess mortality, and between predictors to assess the correlation between various inputs.</w:t>
       </w:r>
     </w:p>
     <w:p>
@@ -5913,21 +5643,7 @@
         <w:rPr>
           <w:rFonts w:eastAsiaTheme="minorEastAsia"/>
         </w:rPr>
-        <w:t xml:space="preserve">Using this distribution, we normalized </w:t>
-      </w:r>
-      <w:proofErr w:type="gramStart"/>
-      <w:r>
-        <w:rPr>
-          <w:rFonts w:eastAsiaTheme="minorEastAsia"/>
-        </w:rPr>
-        <w:t>all of</w:t>
-      </w:r>
-      <w:proofErr w:type="gramEnd"/>
-      <w:r>
-        <w:rPr>
-          <w:rFonts w:eastAsiaTheme="minorEastAsia"/>
-        </w:rPr>
-        <w:t xml:space="preserve"> the excess mortality rates, giving each a z-score. Plotting these normalized excess mortality rates over time and the 95% confidence interval, a clear delineation is visible between the pre-COVID years and the years since 2020.</w:t>
+        <w:t>Using this distribution, we normalized all of the excess mortality rates, giving each a z-score. Plotting these normalized excess mortality rates over time and the 95% confidence interval, a clear delineation is visible between the pre-COVID years and the years since 2020.</w:t>
       </w:r>
     </w:p>
     <w:p>
@@ -6110,15 +5826,7 @@
         <w:pStyle w:val="AckPara"/>
       </w:pPr>
       <w:r>
-        <w:t xml:space="preserve">While there are </w:t>
-      </w:r>
-      <w:proofErr w:type="gramStart"/>
-      <w:r>
-        <w:t>a number of</w:t>
-      </w:r>
-      <w:proofErr w:type="gramEnd"/>
-      <w:r>
-        <w:t xml:space="preserve"> countries that momentarily exceeded the confidence interval in non-pandemic years, looking at the median score in figure 4, this is an outlier restricted to February 2017 overall. Further investigation could be warranted into what is causing the spike in excess mortality at that time.</w:t>
+        <w:t>While there are a number of countries that momentarily exceeded the confidence interval in non-pandemic years, looking at the median score in figure 4, this is an outlier restricted to February 2017 overall. Further investigation could be warranted into what is causing the spike in excess mortality at that time.</w:t>
       </w:r>
     </w:p>
     <w:p>
@@ -6240,15 +5948,7 @@
         <w:pStyle w:val="AckPara"/>
       </w:pPr>
       <w:r>
-        <w:t xml:space="preserve">At the far left of this comparison depicted in Figure 5, Estonia spent 89% of the pandemic with an elevated excess mortality rate. This may be partially </w:t>
-      </w:r>
-      <w:proofErr w:type="gramStart"/>
-      <w:r>
-        <w:t>due to the effects</w:t>
-      </w:r>
-      <w:proofErr w:type="gramEnd"/>
-      <w:r>
-        <w:t xml:space="preserve"> of a relatively small population (1.3 million) where small changes in mortality rate will have an outsize effect.</w:t>
+        <w:t>At the far left of this comparison depicted in Figure 5, Estonia spent 89% of the pandemic with an elevated excess mortality rate. This may be partially due to the effects of a relatively small population (1.3 million) where small changes in mortality rate will have an outsize effect.</w:t>
       </w:r>
     </w:p>
     <w:p>
@@ -6267,15 +5967,7 @@
         <w:t xml:space="preserve"> (See figure 6)</w:t>
       </w:r>
       <w:r>
-        <w:t xml:space="preserve">. At the other end of the scale, four countries experienced statistically significant excess mortality </w:t>
-      </w:r>
-      <w:proofErr w:type="gramStart"/>
-      <w:r>
-        <w:t>during</w:t>
-      </w:r>
-      <w:proofErr w:type="gramEnd"/>
-      <w:r>
-        <w:t xml:space="preserve"> zero weeks: Australia, Iceland, Korea, New Zealand, and Taiwan</w:t>
+        <w:t>. At the other end of the scale, four countries experienced statistically significant excess mortality during zero weeks: Australia, Iceland, Korea, New Zealand, and Taiwan</w:t>
       </w:r>
       <w:r>
         <w:t xml:space="preserve"> (See figure 7)</w:t>
@@ -6571,15 +6263,7 @@
         <w:pStyle w:val="AckHead"/>
       </w:pPr>
       <w:r>
-        <w:t xml:space="preserve">This </w:t>
-      </w:r>
-      <w:proofErr w:type="gramStart"/>
-      <w:r>
-        <w:t>lead</w:t>
-      </w:r>
-      <w:proofErr w:type="gramEnd"/>
-      <w:r>
-        <w:t xml:space="preserve"> to two interesting conclusions. First, there is a noticeable lead on number of reported COVID deaths compared to excess mortality. This lead disappeared as the pandemic advanced and excess mortality eclipsed reported COVID deaths and never relinquished the lead. </w:t>
+        <w:t xml:space="preserve">This lead to two interesting conclusions. First, there is a noticeable lead on number of reported COVID deaths compared to excess mortality. This lead disappeared as the pandemic advanced and excess mortality eclipsed reported COVID deaths and never relinquished the lead. </w:t>
       </w:r>
       <w:r>
         <w:t>This leads us to believe that the response to the pandemic in the early weeks had the effect of reducing non-COVID mortality rates and leaving a net negative increase in mortality during that period. Second, reported COVID deaths as a sole measure of the mortal impact of the pandemic are insufficient.</w:t>
@@ -6680,15 +6364,7 @@
         <w:t xml:space="preserve">Excess mortality for Russia </w:t>
       </w:r>
       <w:r>
-        <w:t xml:space="preserve">far outstrips reported COVID deaths. One may suspect the government of Russia is interested in showing an </w:t>
-      </w:r>
-      <w:proofErr w:type="gramStart"/>
-      <w:r>
-        <w:t>overly-optimistic</w:t>
-      </w:r>
-      <w:proofErr w:type="gramEnd"/>
-      <w:r>
-        <w:t xml:space="preserve"> report of their success during the pandemic.</w:t>
+        <w:t>far outstrips reported COVID deaths. One may suspect the government of Russia is interested in showing an overly-optimistic report of their success during the pandemic.</w:t>
       </w:r>
     </w:p>
     <w:p>
@@ -6908,23 +6584,7 @@
         <w:pStyle w:val="AckHead"/>
       </w:pPr>
       <w:r>
-        <w:t xml:space="preserve">However, it is possible that the stringent regulations were put in place due to the high excess </w:t>
-      </w:r>
-      <w:proofErr w:type="gramStart"/>
-      <w:r>
-        <w:t>mortality, and</w:t>
-      </w:r>
-      <w:proofErr w:type="gramEnd"/>
-      <w:r>
-        <w:t xml:space="preserve"> need time to be in effect to show a result in the excess mortality. To explore this, we set an offset of days (in </w:t>
-      </w:r>
-      <w:proofErr w:type="gramStart"/>
-      <w:r>
-        <w:t>1 week</w:t>
-      </w:r>
-      <w:proofErr w:type="gramEnd"/>
-      <w:r>
-        <w:t xml:space="preserve"> increments) on the stringency index to see if having some implementation time allowed for a stronger pattern to emerge.</w:t>
+        <w:t>However, it is possible that the stringent regulations were put in place due to the high excess mortality, and need time to be in effect to show a result in the excess mortality. To explore this, we set an offset of days (in 1 week increments) on the stringency index to see if having some implementation time allowed for a stronger pattern to emerge.</w:t>
       </w:r>
     </w:p>
     <w:p>
@@ -7805,15 +7465,7 @@
         <w:t xml:space="preserve"> (12)</w:t>
       </w:r>
       <w:r>
-        <w:t xml:space="preserve">. We suspect this is from the massive spike in cases due to the Omicron variant this past winter, in which is when countries </w:t>
-      </w:r>
-      <w:proofErr w:type="gramStart"/>
-      <w:r>
-        <w:t>has</w:t>
-      </w:r>
-      <w:proofErr w:type="gramEnd"/>
-      <w:r>
-        <w:t xml:space="preserve"> highest vaccination rates.</w:t>
+        <w:t>. We suspect this is from the massive spike in cases due to the Omicron variant this past winter, in which is when countries has highest vaccination rates.</w:t>
       </w:r>
     </w:p>
     <w:p>
@@ -7821,15 +7473,7 @@
         <w:pStyle w:val="AckHead"/>
       </w:pPr>
       <w:r>
-        <w:t xml:space="preserve">Excess mortality does show promise as a predictor that could be used to reconstruct case totals. It is clear, however, that this is a complex environment for a regression model with a target variable that changes over time and where </w:t>
-      </w:r>
-      <w:proofErr w:type="gramStart"/>
-      <w:r>
-        <w:t>high quality</w:t>
-      </w:r>
-      <w:proofErr w:type="gramEnd"/>
-      <w:r>
-        <w:t xml:space="preserve"> training and test sets will be elusive.</w:t>
+        <w:t>Excess mortality does show promise as a predictor that could be used to reconstruct case totals. It is clear, however, that this is a complex environment for a regression model with a target variable that changes over time and where high quality training and test sets will be elusive.</w:t>
       </w:r>
     </w:p>
     <w:p>
@@ -7898,21 +7542,7 @@
         <w:rPr>
           <w:rStyle w:val="Label"/>
         </w:rPr>
-        <w:t xml:space="preserve"> interpretable </w:t>
-      </w:r>
-      <w:proofErr w:type="gramStart"/>
-      <w:r>
-        <w:rPr>
-          <w:rStyle w:val="Label"/>
-        </w:rPr>
-        <w:t>counter-argument</w:t>
-      </w:r>
-      <w:proofErr w:type="gramEnd"/>
-      <w:r>
-        <w:rPr>
-          <w:rStyle w:val="Label"/>
-        </w:rPr>
-        <w:t xml:space="preserve"> to pandemic deniers.</w:t>
+        <w:t xml:space="preserve"> interpretable counter-argument to pandemic deniers.</w:t>
       </w:r>
     </w:p>
     <w:p>
@@ -7958,21 +7588,75 @@
         <w:rPr>
           <w:rStyle w:val="Label"/>
         </w:rPr>
-        <w:t xml:space="preserve">correlation and causation in the </w:t>
-      </w:r>
-      <w:proofErr w:type="gramStart"/>
+        <w:t>correlation and causation in the rapidly-changing and imprecise domain of COVID research and policy.</w:t>
+      </w:r>
+      <w:ins w:id="13" w:author="Iwakura" w:date="2022-04-24T16:12:00Z">
+        <w:r>
+          <w:rPr>
+            <w:rStyle w:val="Label"/>
+          </w:rPr>
+          <w:t xml:space="preserve"> The relative success of </w:t>
+        </w:r>
+      </w:ins>
+      <w:ins w:id="14" w:author="Iwakura" w:date="2022-04-24T16:13:00Z">
+        <w:r>
+          <w:rPr>
+            <w:rStyle w:val="Label"/>
+          </w:rPr>
+          <w:t xml:space="preserve">island nations </w:t>
+        </w:r>
+      </w:ins>
+      <w:ins w:id="15" w:author="Iwakura" w:date="2022-04-24T16:14:00Z">
+        <w:r>
+          <w:rPr>
+            <w:rStyle w:val="Label"/>
+          </w:rPr>
+          <w:t xml:space="preserve">when compared to their landlocked brethren may </w:t>
+        </w:r>
+      </w:ins>
+      <w:ins w:id="16" w:author="Iwakura" w:date="2022-04-24T16:15:00Z">
+        <w:r>
+          <w:rPr>
+            <w:rStyle w:val="Label"/>
+          </w:rPr>
+          <w:t>have implications for the effectiveness of regional lockdowns</w:t>
+        </w:r>
+      </w:ins>
+      <w:ins w:id="17" w:author="Iwakura" w:date="2022-04-24T16:16:00Z">
+        <w:r>
+          <w:rPr>
+            <w:rStyle w:val="Label"/>
+          </w:rPr>
+          <w:t xml:space="preserve"> </w:t>
+        </w:r>
+      </w:ins>
+      <w:ins w:id="18" w:author="Iwakura" w:date="2022-04-24T16:17:00Z">
+        <w:r>
+          <w:rPr>
+            <w:rStyle w:val="Label"/>
+          </w:rPr>
+          <w:t>during pandemic</w:t>
+        </w:r>
+        <w:r>
+          <w:rPr>
+            <w:rStyle w:val="Label"/>
+          </w:rPr>
+          <w:t xml:space="preserve"> events</w:t>
+        </w:r>
+      </w:ins>
+      <w:ins w:id="19" w:author="Iwakura" w:date="2022-04-24T16:18:00Z">
+        <w:r>
+          <w:rPr>
+            <w:rStyle w:val="Label"/>
+          </w:rPr>
+          <w:t>, and likely warrants further study.</w:t>
+        </w:r>
+      </w:ins>
       <w:r>
         <w:rPr>
           <w:rStyle w:val="Label"/>
         </w:rPr>
-        <w:t>rapidly-changing</w:t>
-      </w:r>
-      <w:proofErr w:type="gramEnd"/>
-      <w:r>
-        <w:rPr>
-          <w:rStyle w:val="Label"/>
-        </w:rPr>
-        <w:t xml:space="preserve"> and imprecise domain of COVID research and policy. The biggest takeaway is that investigations in this domain should take great care before coming to conclusions. Excess mortality, however, does show promise as an equalizing and dependable measurement of outcome.</w:t>
+        <w:t xml:space="preserve"> The biggest takeaway is that investigations in this domain should take great care before coming to conclusions. Excess mortality, however, does show promise as an equalizing and dependable measurement of outcome.</w:t>
       </w:r>
     </w:p>
     <w:p>
@@ -8049,21 +7733,7 @@
         <w:rPr>
           <w:rFonts w:ascii="Times New Roman" w:hAnsi="Times New Roman" w:cs="Times New Roman"/>
         </w:rPr>
-        <w:t xml:space="preserve">Abhishek Anand, Justin </w:t>
-      </w:r>
-      <w:proofErr w:type="spellStart"/>
-      <w:r>
-        <w:rPr>
-          <w:rFonts w:ascii="Times New Roman" w:hAnsi="Times New Roman" w:cs="Times New Roman"/>
-        </w:rPr>
-        <w:t>Sandefur</w:t>
-      </w:r>
-      <w:proofErr w:type="spellEnd"/>
-      <w:r>
-        <w:rPr>
-          <w:rFonts w:ascii="Times New Roman" w:hAnsi="Times New Roman" w:cs="Times New Roman"/>
-        </w:rPr>
-        <w:t xml:space="preserve">, and Arvind Subramanian. 2021. Three New Estimates of India’s All-Cause Excess Mortality during the COVID-19 Pandemic. In </w:t>
+        <w:t xml:space="preserve">Abhishek Anand, Justin Sandefur, and Arvind Subramanian. 2021. Three New Estimates of India’s All-Cause Excess Mortality during the COVID-19 Pandemic. In </w:t>
       </w:r>
       <w:r>
         <w:rPr>
@@ -8106,133 +7776,7 @@
         <w:rPr>
           <w:rFonts w:ascii="Times New Roman" w:hAnsi="Times New Roman" w:cs="Times New Roman"/>
         </w:rPr>
-        <w:t xml:space="preserve">Héctor </w:t>
-      </w:r>
-      <w:proofErr w:type="spellStart"/>
-      <w:r>
-        <w:rPr>
-          <w:rFonts w:ascii="Times New Roman" w:hAnsi="Times New Roman" w:cs="Times New Roman"/>
-        </w:rPr>
-        <w:t>Pifarré</w:t>
-      </w:r>
-      <w:proofErr w:type="spellEnd"/>
-      <w:r>
-        <w:rPr>
-          <w:rFonts w:ascii="Times New Roman" w:hAnsi="Times New Roman" w:cs="Times New Roman"/>
-        </w:rPr>
-        <w:t xml:space="preserve"> </w:t>
-      </w:r>
-      <w:proofErr w:type="spellStart"/>
-      <w:r>
-        <w:rPr>
-          <w:rFonts w:ascii="Times New Roman" w:hAnsi="Times New Roman" w:cs="Times New Roman"/>
-        </w:rPr>
-        <w:t>i</w:t>
-      </w:r>
-      <w:proofErr w:type="spellEnd"/>
-      <w:r>
-        <w:rPr>
-          <w:rFonts w:ascii="Times New Roman" w:hAnsi="Times New Roman" w:cs="Times New Roman"/>
-        </w:rPr>
-        <w:t xml:space="preserve"> </w:t>
-      </w:r>
-      <w:proofErr w:type="spellStart"/>
-      <w:r>
-        <w:rPr>
-          <w:rFonts w:ascii="Times New Roman" w:hAnsi="Times New Roman" w:cs="Times New Roman"/>
-        </w:rPr>
-        <w:t>Arolas</w:t>
-      </w:r>
-      <w:proofErr w:type="spellEnd"/>
-      <w:r>
-        <w:rPr>
-          <w:rFonts w:ascii="Times New Roman" w:hAnsi="Times New Roman" w:cs="Times New Roman"/>
-        </w:rPr>
-        <w:t xml:space="preserve">, Enrique Acosta, </w:t>
-      </w:r>
-      <w:proofErr w:type="spellStart"/>
-      <w:r>
-        <w:rPr>
-          <w:rFonts w:ascii="Times New Roman" w:hAnsi="Times New Roman" w:cs="Times New Roman"/>
-        </w:rPr>
-        <w:t>Guillem</w:t>
-      </w:r>
-      <w:proofErr w:type="spellEnd"/>
-      <w:r>
-        <w:rPr>
-          <w:rFonts w:ascii="Times New Roman" w:hAnsi="Times New Roman" w:cs="Times New Roman"/>
-        </w:rPr>
-        <w:t xml:space="preserve"> López-</w:t>
-      </w:r>
-      <w:proofErr w:type="spellStart"/>
-      <w:r>
-        <w:rPr>
-          <w:rFonts w:ascii="Times New Roman" w:hAnsi="Times New Roman" w:cs="Times New Roman"/>
-        </w:rPr>
-        <w:t>Casasnovas</w:t>
-      </w:r>
-      <w:proofErr w:type="spellEnd"/>
-      <w:r>
-        <w:rPr>
-          <w:rFonts w:ascii="Times New Roman" w:hAnsi="Times New Roman" w:cs="Times New Roman"/>
-        </w:rPr>
-        <w:t xml:space="preserve">, Adeline Lo, Catia </w:t>
-      </w:r>
-      <w:proofErr w:type="spellStart"/>
-      <w:r>
-        <w:rPr>
-          <w:rFonts w:ascii="Times New Roman" w:hAnsi="Times New Roman" w:cs="Times New Roman"/>
-        </w:rPr>
-        <w:t>Nicodemo</w:t>
-      </w:r>
-      <w:proofErr w:type="spellEnd"/>
-      <w:r>
-        <w:rPr>
-          <w:rFonts w:ascii="Times New Roman" w:hAnsi="Times New Roman" w:cs="Times New Roman"/>
-        </w:rPr>
-        <w:t xml:space="preserve">, Tim </w:t>
-      </w:r>
-      <w:proofErr w:type="spellStart"/>
-      <w:r>
-        <w:rPr>
-          <w:rFonts w:ascii="Times New Roman" w:hAnsi="Times New Roman" w:cs="Times New Roman"/>
-        </w:rPr>
-        <w:t>Riffe</w:t>
-      </w:r>
-      <w:proofErr w:type="spellEnd"/>
-      <w:r>
-        <w:rPr>
-          <w:rFonts w:ascii="Times New Roman" w:hAnsi="Times New Roman" w:cs="Times New Roman"/>
-        </w:rPr>
-        <w:t xml:space="preserve">, and </w:t>
-      </w:r>
-      <w:proofErr w:type="spellStart"/>
-      <w:r>
-        <w:rPr>
-          <w:rFonts w:ascii="Times New Roman" w:hAnsi="Times New Roman" w:cs="Times New Roman"/>
-        </w:rPr>
-        <w:t>Mikko</w:t>
-      </w:r>
-      <w:proofErr w:type="spellEnd"/>
-      <w:r>
-        <w:rPr>
-          <w:rFonts w:ascii="Times New Roman" w:hAnsi="Times New Roman" w:cs="Times New Roman"/>
-        </w:rPr>
-        <w:t xml:space="preserve"> </w:t>
-      </w:r>
-      <w:proofErr w:type="spellStart"/>
-      <w:r>
-        <w:rPr>
-          <w:rFonts w:ascii="Times New Roman" w:hAnsi="Times New Roman" w:cs="Times New Roman"/>
-        </w:rPr>
-        <w:t>Myrskylä</w:t>
-      </w:r>
-      <w:proofErr w:type="spellEnd"/>
-      <w:r>
-        <w:rPr>
-          <w:rFonts w:ascii="Times New Roman" w:hAnsi="Times New Roman" w:cs="Times New Roman"/>
-        </w:rPr>
-        <w:t xml:space="preserve">. 2021. Years of life lost to COVID-19 in 81 countries. In </w:t>
+        <w:t xml:space="preserve">Héctor Pifarré i Arolas, Enrique Acosta, Guillem López-Casasnovas, Adeline Lo, Catia Nicodemo, Tim Riffe, and Mikko Myrskylä. 2021. Years of life lost to COVID-19 in 81 countries. In </w:t>
       </w:r>
       <w:r>
         <w:rPr>
@@ -8275,70 +7819,8 @@
         <w:rPr>
           <w:rFonts w:ascii="Times New Roman" w:hAnsi="Times New Roman" w:cs="Times New Roman"/>
         </w:rPr>
-        <w:t xml:space="preserve">Thomas </w:t>
-      </w:r>
-      <w:proofErr w:type="spellStart"/>
-      <w:r>
-        <w:rPr>
-          <w:rFonts w:ascii="Times New Roman" w:hAnsi="Times New Roman" w:cs="Times New Roman"/>
-        </w:rPr>
-        <w:t>Beaney</w:t>
-      </w:r>
-      <w:proofErr w:type="spellEnd"/>
-      <w:r>
-        <w:rPr>
-          <w:rFonts w:ascii="Times New Roman" w:hAnsi="Times New Roman" w:cs="Times New Roman"/>
-        </w:rPr>
-        <w:t xml:space="preserve">, Jonathan M Clarke, </w:t>
-      </w:r>
-      <w:proofErr w:type="spellStart"/>
-      <w:r>
-        <w:rPr>
-          <w:rFonts w:ascii="Times New Roman" w:hAnsi="Times New Roman" w:cs="Times New Roman"/>
-        </w:rPr>
-        <w:t>Vageesh</w:t>
-      </w:r>
-      <w:proofErr w:type="spellEnd"/>
-      <w:r>
-        <w:rPr>
-          <w:rFonts w:ascii="Times New Roman" w:hAnsi="Times New Roman" w:cs="Times New Roman"/>
-        </w:rPr>
-        <w:t xml:space="preserve"> Jain, Amelia </w:t>
-      </w:r>
-      <w:proofErr w:type="spellStart"/>
-      <w:r>
-        <w:rPr>
-          <w:rFonts w:ascii="Times New Roman" w:hAnsi="Times New Roman" w:cs="Times New Roman"/>
-        </w:rPr>
-        <w:t>Kataria</w:t>
-      </w:r>
-      <w:proofErr w:type="spellEnd"/>
-      <w:r>
-        <w:rPr>
-          <w:rFonts w:ascii="Times New Roman" w:hAnsi="Times New Roman" w:cs="Times New Roman"/>
-        </w:rPr>
-        <w:t xml:space="preserve"> </w:t>
-      </w:r>
-      <w:proofErr w:type="spellStart"/>
-      <w:r>
-        <w:rPr>
-          <w:rFonts w:ascii="Times New Roman" w:hAnsi="Times New Roman" w:cs="Times New Roman"/>
-        </w:rPr>
-        <w:t>Golestaneh</w:t>
-      </w:r>
-      <w:proofErr w:type="spellEnd"/>
-      <w:r>
-        <w:rPr>
-          <w:rFonts w:ascii="Times New Roman" w:hAnsi="Times New Roman" w:cs="Times New Roman"/>
-        </w:rPr>
-        <w:t xml:space="preserve">, Gemma Lyons, David Salman, and Azeem Majeed. 2020. Excess mortality: the gold standard in measuring the impact of COVID-19 </w:t>
-      </w:r>
-      <w:r>
-        <w:rPr>
-          <w:rFonts w:ascii="Times New Roman" w:hAnsi="Times New Roman" w:cs="Times New Roman"/>
-        </w:rPr>
         <w:lastRenderedPageBreak/>
-        <w:t xml:space="preserve">worldwide? In </w:t>
+        <w:t xml:space="preserve">Thomas Beaney, Jonathan M Clarke, Vageesh Jain, Amelia Kataria Golestaneh, Gemma Lyons, David Salman, and Azeem Majeed. 2020. Excess mortality: the gold standard in measuring the impact of COVID-19 worldwide? In </w:t>
       </w:r>
       <w:r>
         <w:rPr>
@@ -8381,91 +7863,7 @@
         <w:rPr>
           <w:rFonts w:ascii="Times New Roman" w:hAnsi="Times New Roman" w:cs="Times New Roman"/>
         </w:rPr>
-        <w:t xml:space="preserve">Nazrul Islam, Vladimir M </w:t>
-      </w:r>
-      <w:proofErr w:type="spellStart"/>
-      <w:r>
-        <w:rPr>
-          <w:rFonts w:ascii="Times New Roman" w:hAnsi="Times New Roman" w:cs="Times New Roman"/>
-        </w:rPr>
-        <w:t>Shkolnikov</w:t>
-      </w:r>
-      <w:proofErr w:type="spellEnd"/>
-      <w:r>
-        <w:rPr>
-          <w:rFonts w:ascii="Times New Roman" w:hAnsi="Times New Roman" w:cs="Times New Roman"/>
-        </w:rPr>
-        <w:t xml:space="preserve">, Rolando J Acosta, Ilya </w:t>
-      </w:r>
-      <w:proofErr w:type="spellStart"/>
-      <w:r>
-        <w:rPr>
-          <w:rFonts w:ascii="Times New Roman" w:hAnsi="Times New Roman" w:cs="Times New Roman"/>
-        </w:rPr>
-        <w:t>Klimkin</w:t>
-      </w:r>
-      <w:proofErr w:type="spellEnd"/>
-      <w:r>
-        <w:rPr>
-          <w:rFonts w:ascii="Times New Roman" w:hAnsi="Times New Roman" w:cs="Times New Roman"/>
-        </w:rPr>
-        <w:t xml:space="preserve">, Ichiro </w:t>
-      </w:r>
-      <w:proofErr w:type="spellStart"/>
-      <w:r>
-        <w:rPr>
-          <w:rFonts w:ascii="Times New Roman" w:hAnsi="Times New Roman" w:cs="Times New Roman"/>
-        </w:rPr>
-        <w:t>Kawachi</w:t>
-      </w:r>
-      <w:proofErr w:type="spellEnd"/>
-      <w:r>
-        <w:rPr>
-          <w:rFonts w:ascii="Times New Roman" w:hAnsi="Times New Roman" w:cs="Times New Roman"/>
-        </w:rPr>
-        <w:t xml:space="preserve">, Rafael A Irizarry, Gianfranco </w:t>
-      </w:r>
-      <w:proofErr w:type="spellStart"/>
-      <w:r>
-        <w:rPr>
-          <w:rFonts w:ascii="Times New Roman" w:hAnsi="Times New Roman" w:cs="Times New Roman"/>
-        </w:rPr>
-        <w:t>Alicandro</w:t>
-      </w:r>
-      <w:proofErr w:type="spellEnd"/>
-      <w:r>
-        <w:rPr>
-          <w:rFonts w:ascii="Times New Roman" w:hAnsi="Times New Roman" w:cs="Times New Roman"/>
-        </w:rPr>
-        <w:t xml:space="preserve">, Kamlesh </w:t>
-      </w:r>
-      <w:proofErr w:type="spellStart"/>
-      <w:r>
-        <w:rPr>
-          <w:rFonts w:ascii="Times New Roman" w:hAnsi="Times New Roman" w:cs="Times New Roman"/>
-        </w:rPr>
-        <w:t>Khunti</w:t>
-      </w:r>
-      <w:proofErr w:type="spellEnd"/>
-      <w:r>
-        <w:rPr>
-          <w:rFonts w:ascii="Times New Roman" w:hAnsi="Times New Roman" w:cs="Times New Roman"/>
-        </w:rPr>
-        <w:t xml:space="preserve">, Tom Yates, Dmitri A </w:t>
-      </w:r>
-      <w:proofErr w:type="spellStart"/>
-      <w:r>
-        <w:rPr>
-          <w:rFonts w:ascii="Times New Roman" w:hAnsi="Times New Roman" w:cs="Times New Roman"/>
-        </w:rPr>
-        <w:t>Jdanov</w:t>
-      </w:r>
-      <w:proofErr w:type="spellEnd"/>
-      <w:r>
-        <w:rPr>
-          <w:rFonts w:ascii="Times New Roman" w:hAnsi="Times New Roman" w:cs="Times New Roman"/>
-        </w:rPr>
-        <w:t xml:space="preserve">, Martin White, Sarah Lewington, and Ben Lacey. 2021. Excess deaths associated with covid-19 pandemic in 2020: age and sex disaggregated time series analysis in 29 high income countries. In </w:t>
+        <w:t xml:space="preserve">Nazrul Islam, Vladimir M Shkolnikov, Rolando J Acosta, Ilya Klimkin, Ichiro Kawachi, Rafael A Irizarry, Gianfranco Alicandro, Kamlesh Khunti, Tom Yates, Dmitri A Jdanov, Martin White, Sarah Lewington, and Ben Lacey. 2021. Excess deaths associated with covid-19 pandemic in 2020: age and sex disaggregated time series analysis in 29 high income countries. In </w:t>
       </w:r>
       <w:r>
         <w:rPr>
@@ -8473,25 +7871,7 @@
           <w:i/>
           <w:iCs/>
         </w:rPr>
-        <w:t>BMJ 2021;</w:t>
-      </w:r>
-      <w:proofErr w:type="gramStart"/>
-      <w:r>
-        <w:rPr>
-          <w:rFonts w:ascii="Times New Roman" w:hAnsi="Times New Roman" w:cs="Times New Roman"/>
-          <w:i/>
-          <w:iCs/>
-        </w:rPr>
-        <w:t>373:n</w:t>
-      </w:r>
-      <w:proofErr w:type="gramEnd"/>
-      <w:r>
-        <w:rPr>
-          <w:rFonts w:ascii="Times New Roman" w:hAnsi="Times New Roman" w:cs="Times New Roman"/>
-          <w:i/>
-          <w:iCs/>
-        </w:rPr>
-        <w:t>1137</w:t>
+        <w:t>BMJ 2021;373:n1137</w:t>
       </w:r>
       <w:r>
         <w:rPr>
@@ -8519,6 +7899,7 @@
         <w:spacing w:before="0" w:after="160" w:line="256" w:lineRule="auto"/>
         <w:jc w:val="left"/>
         <w:rPr>
+          <w:del w:id="20" w:author="Iwakura" w:date="2022-04-24T15:44:00Z"/>
           <w:rFonts w:ascii="Times New Roman" w:hAnsi="Times New Roman" w:cs="Times New Roman"/>
         </w:rPr>
       </w:pPr>
@@ -8526,21 +7907,7 @@
         <w:rPr>
           <w:rFonts w:ascii="Times New Roman" w:hAnsi="Times New Roman" w:cs="Times New Roman"/>
         </w:rPr>
-        <w:t xml:space="preserve">Ariel </w:t>
-      </w:r>
-      <w:proofErr w:type="spellStart"/>
-      <w:r>
-        <w:rPr>
-          <w:rFonts w:ascii="Times New Roman" w:hAnsi="Times New Roman" w:cs="Times New Roman"/>
-        </w:rPr>
-        <w:t>Karlinsky</w:t>
-      </w:r>
-      <w:proofErr w:type="spellEnd"/>
-      <w:r>
-        <w:rPr>
-          <w:rFonts w:ascii="Times New Roman" w:hAnsi="Times New Roman" w:cs="Times New Roman"/>
-        </w:rPr>
-        <w:t xml:space="preserve"> and Dmitry Kobak. 2021. Tracking excess mortality across countries during the COVID-19 pandemic with the World Mortality Dataset. In</w:t>
+        <w:t>Ariel Karlinsky and Dmitry Kobak. 2021. Tracking excess mortality across countries during the COVID-19 pandemic with the World Mortality Dataset. In</w:t>
       </w:r>
       <w:r>
         <w:rPr>
@@ -8548,43 +7915,7 @@
           <w:i/>
           <w:iCs/>
         </w:rPr>
-        <w:t xml:space="preserve"> </w:t>
-      </w:r>
-      <w:proofErr w:type="spellStart"/>
-      <w:r>
-        <w:rPr>
-          <w:rFonts w:ascii="Times New Roman" w:hAnsi="Times New Roman" w:cs="Times New Roman"/>
-          <w:i/>
-          <w:iCs/>
-        </w:rPr>
-        <w:t>eLife</w:t>
-      </w:r>
-      <w:proofErr w:type="spellEnd"/>
-      <w:r>
-        <w:rPr>
-          <w:rFonts w:ascii="Times New Roman" w:hAnsi="Times New Roman" w:cs="Times New Roman"/>
-          <w:i/>
-          <w:iCs/>
-        </w:rPr>
-        <w:t xml:space="preserve"> 2021;</w:t>
-      </w:r>
-      <w:proofErr w:type="gramStart"/>
-      <w:r>
-        <w:rPr>
-          <w:rFonts w:ascii="Times New Roman" w:hAnsi="Times New Roman" w:cs="Times New Roman"/>
-          <w:i/>
-          <w:iCs/>
-        </w:rPr>
-        <w:t>10:e</w:t>
-      </w:r>
-      <w:proofErr w:type="gramEnd"/>
-      <w:r>
-        <w:rPr>
-          <w:rFonts w:ascii="Times New Roman" w:hAnsi="Times New Roman" w:cs="Times New Roman"/>
-          <w:i/>
-          <w:iCs/>
-        </w:rPr>
-        <w:t>69336</w:t>
+        <w:t xml:space="preserve"> eLife 2021;10:e69336</w:t>
       </w:r>
       <w:r>
         <w:rPr>
@@ -8620,52 +7951,65 @@
         <w:rPr>
           <w:rFonts w:ascii="Times New Roman" w:hAnsi="Times New Roman" w:cs="Times New Roman"/>
         </w:rPr>
-      </w:pPr>
-      <w:r>
-        <w:rPr>
-          <w:rFonts w:ascii="Times New Roman" w:hAnsi="Times New Roman" w:cs="Times New Roman"/>
-        </w:rPr>
-        <w:t xml:space="preserve">Ariel </w:t>
-      </w:r>
-      <w:proofErr w:type="spellStart"/>
-      <w:r>
-        <w:rPr>
-          <w:rFonts w:ascii="Times New Roman" w:hAnsi="Times New Roman" w:cs="Times New Roman"/>
-        </w:rPr>
-        <w:t>Karlinsky</w:t>
-      </w:r>
-      <w:proofErr w:type="spellEnd"/>
-      <w:r>
-        <w:rPr>
-          <w:rFonts w:ascii="Times New Roman" w:hAnsi="Times New Roman" w:cs="Times New Roman"/>
-        </w:rPr>
-        <w:t xml:space="preserve">. 2021. National Excess Mortality from Sub-National data: Method and Application for Argentina. Preprint in </w:t>
-      </w:r>
-      <w:proofErr w:type="spellStart"/>
-      <w:r>
-        <w:rPr>
-          <w:rFonts w:ascii="Times New Roman" w:hAnsi="Times New Roman" w:cs="Times New Roman"/>
-          <w:i/>
-          <w:iCs/>
-        </w:rPr>
-        <w:t>medRxiv</w:t>
-      </w:r>
-      <w:proofErr w:type="spellEnd"/>
-      <w:r>
-        <w:rPr>
-          <w:rFonts w:ascii="Times New Roman" w:hAnsi="Times New Roman" w:cs="Times New Roman"/>
-        </w:rPr>
-        <w:t xml:space="preserve">. </w:t>
-      </w:r>
-      <w:hyperlink r:id="rId45" w:history="1">
+        <w:pPrChange w:id="21" w:author="Iwakura" w:date="2022-04-24T15:44:00Z">
+          <w:pPr>
+            <w:pStyle w:val="ListParagraph"/>
+            <w:numPr>
+              <w:numId w:val="32"/>
+            </w:numPr>
+            <w:spacing w:before="0" w:after="160" w:line="256" w:lineRule="auto"/>
+            <w:jc w:val="left"/>
+          </w:pPr>
+        </w:pPrChange>
+      </w:pPr>
+      <w:del w:id="22" w:author="Iwakura" w:date="2022-04-24T15:44:00Z">
+        <w:r>
+          <w:rPr>
+            <w:rFonts w:ascii="Times New Roman" w:hAnsi="Times New Roman" w:cs="Times New Roman"/>
+          </w:rPr>
+          <w:delText xml:space="preserve">Ariel Karlinsky. 2021. National Excess Mortality from Sub-National data: Method and Application for Argentina. Preprint in </w:delText>
+        </w:r>
+        <w:r>
+          <w:rPr>
+            <w:rFonts w:ascii="Times New Roman" w:hAnsi="Times New Roman" w:cs="Times New Roman"/>
+            <w:i/>
+            <w:iCs/>
+          </w:rPr>
+          <w:delText>medRxiv</w:delText>
+        </w:r>
+        <w:r>
+          <w:rPr>
+            <w:rFonts w:ascii="Times New Roman" w:hAnsi="Times New Roman" w:cs="Times New Roman"/>
+          </w:rPr>
+          <w:delText xml:space="preserve">. </w:delText>
+        </w:r>
+        <w:r>
+          <w:fldChar w:fldCharType="begin"/>
+        </w:r>
+        <w:r>
+          <w:delInstrText xml:space="preserve"> HYPERLINK "https://doi.org/10.1101/2021</w:delInstrText>
+        </w:r>
+        <w:r>
+          <w:delInstrText xml:space="preserve">.08.30.21262814" </w:delInstrText>
+        </w:r>
+        <w:r>
+          <w:fldChar w:fldCharType="separate"/>
+        </w:r>
         <w:r>
           <w:rPr>
             <w:rStyle w:val="Hyperlink"/>
             <w:rFonts w:ascii="Times New Roman" w:hAnsi="Times New Roman" w:cs="Times New Roman"/>
           </w:rPr>
-          <w:t>https://doi.org/10.1101/2021.08.30.21262814</w:t>
+          <w:delText>https://doi.org/10.1101/2021.08.30.21262814</w:delText>
         </w:r>
-      </w:hyperlink>
+        <w:r>
+          <w:rPr>
+            <w:rStyle w:val="Hyperlink"/>
+            <w:rFonts w:ascii="Times New Roman" w:hAnsi="Times New Roman" w:cs="Times New Roman"/>
+          </w:rPr>
+          <w:fldChar w:fldCharType="end"/>
+        </w:r>
+      </w:del>
     </w:p>
     <w:p>
       <w:pPr>
@@ -8684,35 +8028,7 @@
         <w:rPr>
           <w:rFonts w:ascii="Times New Roman" w:hAnsi="Times New Roman" w:cs="Times New Roman"/>
         </w:rPr>
-        <w:t xml:space="preserve">Holly </w:t>
-      </w:r>
-      <w:proofErr w:type="spellStart"/>
-      <w:r>
-        <w:rPr>
-          <w:rFonts w:ascii="Times New Roman" w:hAnsi="Times New Roman" w:cs="Times New Roman"/>
-        </w:rPr>
-        <w:t>Krelle</w:t>
-      </w:r>
-      <w:proofErr w:type="spellEnd"/>
-      <w:r>
-        <w:rPr>
-          <w:rFonts w:ascii="Times New Roman" w:hAnsi="Times New Roman" w:cs="Times New Roman"/>
-        </w:rPr>
-        <w:t xml:space="preserve"> and Charles </w:t>
-      </w:r>
-      <w:proofErr w:type="spellStart"/>
-      <w:r>
-        <w:rPr>
-          <w:rFonts w:ascii="Times New Roman" w:hAnsi="Times New Roman" w:cs="Times New Roman"/>
-        </w:rPr>
-        <w:t>Tallack</w:t>
-      </w:r>
-      <w:proofErr w:type="spellEnd"/>
-      <w:r>
-        <w:rPr>
-          <w:rFonts w:ascii="Times New Roman" w:hAnsi="Times New Roman" w:cs="Times New Roman"/>
-        </w:rPr>
-        <w:t xml:space="preserve">. 2021. </w:t>
+        <w:t xml:space="preserve">Holly Krelle and Charles Tallack. 2021. </w:t>
       </w:r>
       <w:r>
         <w:rPr>
@@ -8728,7 +8044,7 @@
         </w:rPr>
         <w:t xml:space="preserve"> The Health Foundation. </w:t>
       </w:r>
-      <w:hyperlink r:id="rId46" w:history="1">
+      <w:hyperlink r:id="rId45" w:history="1">
         <w:r>
           <w:rPr>
             <w:rStyle w:val="Hyperlink"/>
@@ -8755,77 +8071,7 @@
         <w:rPr>
           <w:rFonts w:ascii="Times New Roman" w:hAnsi="Times New Roman" w:cs="Times New Roman"/>
         </w:rPr>
-        <w:t xml:space="preserve">Francesco </w:t>
-      </w:r>
-      <w:proofErr w:type="spellStart"/>
-      <w:r>
-        <w:rPr>
-          <w:rFonts w:ascii="Times New Roman" w:hAnsi="Times New Roman" w:cs="Times New Roman"/>
-        </w:rPr>
-        <w:t>Sanmarchi</w:t>
-      </w:r>
-      <w:proofErr w:type="spellEnd"/>
-      <w:r>
-        <w:rPr>
-          <w:rFonts w:ascii="Times New Roman" w:hAnsi="Times New Roman" w:cs="Times New Roman"/>
-        </w:rPr>
-        <w:t xml:space="preserve">, Davide </w:t>
-      </w:r>
-      <w:proofErr w:type="spellStart"/>
-      <w:r>
-        <w:rPr>
-          <w:rFonts w:ascii="Times New Roman" w:hAnsi="Times New Roman" w:cs="Times New Roman"/>
-        </w:rPr>
-        <w:t>Golinelli</w:t>
-      </w:r>
-      <w:proofErr w:type="spellEnd"/>
-      <w:r>
-        <w:rPr>
-          <w:rFonts w:ascii="Times New Roman" w:hAnsi="Times New Roman" w:cs="Times New Roman"/>
-        </w:rPr>
-        <w:t xml:space="preserve">, Jacopo </w:t>
-      </w:r>
-      <w:proofErr w:type="spellStart"/>
-      <w:r>
-        <w:rPr>
-          <w:rFonts w:ascii="Times New Roman" w:hAnsi="Times New Roman" w:cs="Times New Roman"/>
-        </w:rPr>
-        <w:t>Lenzi</w:t>
-      </w:r>
-      <w:proofErr w:type="spellEnd"/>
-      <w:r>
-        <w:rPr>
-          <w:rFonts w:ascii="Times New Roman" w:hAnsi="Times New Roman" w:cs="Times New Roman"/>
-        </w:rPr>
-        <w:t xml:space="preserve">, Francesco Esposito, Angelo </w:t>
-      </w:r>
-      <w:proofErr w:type="spellStart"/>
-      <w:r>
-        <w:rPr>
-          <w:rFonts w:ascii="Times New Roman" w:hAnsi="Times New Roman" w:cs="Times New Roman"/>
-        </w:rPr>
-        <w:t>Capodici</w:t>
-      </w:r>
-      <w:proofErr w:type="spellEnd"/>
-      <w:r>
-        <w:rPr>
-          <w:rFonts w:ascii="Times New Roman" w:hAnsi="Times New Roman" w:cs="Times New Roman"/>
-        </w:rPr>
-        <w:t xml:space="preserve">, Chiara Reno, and Dino </w:t>
-      </w:r>
-      <w:proofErr w:type="spellStart"/>
-      <w:r>
-        <w:rPr>
-          <w:rFonts w:ascii="Times New Roman" w:hAnsi="Times New Roman" w:cs="Times New Roman"/>
-        </w:rPr>
-        <w:t>Gibertoni</w:t>
-      </w:r>
-      <w:proofErr w:type="spellEnd"/>
-      <w:r>
-        <w:rPr>
-          <w:rFonts w:ascii="Times New Roman" w:hAnsi="Times New Roman" w:cs="Times New Roman"/>
-        </w:rPr>
-        <w:t xml:space="preserve">. Exploring the Gap Between Excess Mortality and COVID-19 Deaths in 67 Countries. In </w:t>
+        <w:t xml:space="preserve">Francesco Sanmarchi, Davide Golinelli, Jacopo Lenzi, Francesco Esposito, Angelo Capodici, Chiara Reno, and Dino Gibertoni. Exploring the Gap Between Excess Mortality and COVID-19 Deaths in 67 Countries. In </w:t>
       </w:r>
       <w:r>
         <w:rPr>
@@ -8833,33 +8079,15 @@
           <w:i/>
           <w:iCs/>
         </w:rPr>
-        <w:t>JAMA Network Open. 2021;4(7</w:t>
-      </w:r>
-      <w:proofErr w:type="gramStart"/>
+        <w:t>JAMA Network Open. 2021;4(7):e2117359</w:t>
+      </w:r>
       <w:r>
         <w:rPr>
           <w:rFonts w:ascii="Times New Roman" w:hAnsi="Times New Roman" w:cs="Times New Roman"/>
-          <w:i/>
-          <w:iCs/>
-        </w:rPr>
-        <w:t>):e</w:t>
-      </w:r>
-      <w:proofErr w:type="gramEnd"/>
-      <w:r>
-        <w:rPr>
-          <w:rFonts w:ascii="Times New Roman" w:hAnsi="Times New Roman" w:cs="Times New Roman"/>
-          <w:i/>
-          <w:iCs/>
-        </w:rPr>
-        <w:t>2117359</w:t>
-      </w:r>
-      <w:r>
-        <w:rPr>
-          <w:rFonts w:ascii="Times New Roman" w:hAnsi="Times New Roman" w:cs="Times New Roman"/>
         </w:rPr>
         <w:t xml:space="preserve">. </w:t>
       </w:r>
-      <w:hyperlink r:id="rId47" w:history="1">
+      <w:hyperlink r:id="rId46" w:history="1">
         <w:r>
           <w:rPr>
             <w:rStyle w:val="Hyperlink"/>
@@ -9109,8 +8337,8 @@
         </w:rPr>
         <w:t>Price:$15.00</w:t>
       </w:r>
-      <w:bookmarkStart w:id="0" w:name="intm"/>
-      <w:bookmarkEnd w:id="0"/>
+      <w:bookmarkStart w:id="23" w:name="intm"/>
+      <w:bookmarkEnd w:id="23"/>
     </w:p>
     <w:sectPr>
       <w:endnotePr>
@@ -12788,6 +12016,14 @@
   </w:num>
   <w:numIdMacAtCleanup w:val="22"/>
 </w:numbering>
+</file>
+
+<file path=word/people.xml><?xml version="1.0" encoding="utf-8"?>
+<w15:people xmlns:wpc="http://schemas.microsoft.com/office/word/2010/wordprocessingCanvas" xmlns:cx="http://schemas.microsoft.com/office/drawing/2014/chartex" xmlns:cx1="http://schemas.microsoft.com/office/drawing/2015/9/8/chartex" xmlns:cx2="http://schemas.microsoft.com/office/drawing/2015/10/21/chartex" xmlns:cx3="http://schemas.microsoft.com/office/drawing/2016/5/9/chartex" xmlns:cx4="http://schemas.microsoft.com/office/drawing/2016/5/10/chartex" xmlns:cx5="http://schemas.microsoft.com/office/drawing/2016/5/11/chartex" xmlns:cx6="http://schemas.microsoft.com/office/drawing/2016/5/12/chartex" xmlns:cx7="http://schemas.microsoft.com/office/drawing/2016/5/13/chartex" xmlns:cx8="http://schemas.microsoft.com/office/drawing/2016/5/14/chartex" xmlns:mc="http://schemas.openxmlformats.org/markup-compatibility/2006" xmlns:aink="http://schemas.microsoft.com/office/drawing/2016/ink" xmlns:am3d="http://schemas.microsoft.com/office/drawing/2017/model3d" xmlns:o="urn:schemas-microsoft-com:office:office" xmlns:r="http://schemas.openxmlformats.org/officeDocument/2006/relationships" xmlns:m="http://schemas.openxmlformats.org/officeDocument/2006/math" xmlns:v="urn:schemas-microsoft-com:vml" xmlns:wp14="http://schemas.microsoft.com/office/word/2010/wordprocessingDrawing" xmlns:wp="http://schemas.openxmlformats.org/drawingml/2006/wordprocessingDrawing" xmlns:w10="urn:schemas-microsoft-com:office:word" xmlns:w="http://schemas.openxmlformats.org/wordprocessingml/2006/main" xmlns:w14="http://schemas.microsoft.com/office/word/2010/wordml" xmlns:w15="http://schemas.microsoft.com/office/word/2012/wordml" xmlns:w16cex="http://schemas.microsoft.com/office/word/2018/wordml/cex" xmlns:w16cid="http://schemas.microsoft.com/office/word/2016/wordml/cid" xmlns:w16="http://schemas.microsoft.com/office/word/2018/wordml" xmlns:w16sdtdh="http://schemas.microsoft.com/office/word/2020/wordml/sdtdatahash" xmlns:w16se="http://schemas.microsoft.com/office/word/2015/wordml/symex" xmlns:wpg="http://schemas.microsoft.com/office/word/2010/wordprocessingGroup" xmlns:wpi="http://schemas.microsoft.com/office/word/2010/wordprocessingInk" xmlns:wne="http://schemas.microsoft.com/office/word/2006/wordml" xmlns:wps="http://schemas.microsoft.com/office/word/2010/wordprocessingShape" mc:Ignorable="w14 w15 w16se w16cid w16 w16cex w16sdtdh wp14">
+  <w15:person w15:author="Iwakura">
+    <w15:presenceInfo w15:providerId="None" w15:userId="Iwakura"/>
+  </w15:person>
+</w15:people>
 </file>
 
 <file path=word/styles.xml><?xml version="1.0" encoding="utf-8"?>

</xml_diff>